<commit_message>
string in grün dargestellt
</commit_message>
<xml_diff>
--- a/SW/10_Funktionen_konstruieren/Meine_Aufgabe.docx
+++ b/SW/10_Funktionen_konstruieren/Meine_Aufgabe.docx
@@ -671,10 +671,19 @@
       <w:r>
         <w:rPr>
           <w:rFonts w:ascii="Courier New" w:hAnsi="Courier New" w:cs="Courier New"/>
-          <w:sz w:val="24"/>
-          <w:szCs w:val="24"/>
-        </w:rPr>
-        <w:t xml:space="preserve">"Meine Überschrift") </w:t>
+          <w:color w:val="538135" w:themeColor="accent6" w:themeShade="BF"/>
+          <w:sz w:val="24"/>
+          <w:szCs w:val="24"/>
+        </w:rPr>
+        <w:t>"Meine Überschrift"</w:t>
+      </w:r>
+      <w:r>
+        <w:rPr>
+          <w:rFonts w:ascii="Courier New" w:hAnsi="Courier New" w:cs="Courier New"/>
+          <w:sz w:val="24"/>
+          <w:szCs w:val="24"/>
+        </w:rPr>
+        <w:t xml:space="preserve">) </w:t>
       </w:r>
     </w:p>
     <w:p>
@@ -832,7 +841,24 @@
           <w:sz w:val="24"/>
           <w:szCs w:val="24"/>
         </w:rPr>
-        <w:t xml:space="preserve">[i], "\t", </w:t>
+        <w:t xml:space="preserve">[i], </w:t>
+      </w:r>
+      <w:r>
+        <w:rPr>
+          <w:rFonts w:ascii="Courier New" w:hAnsi="Courier New" w:cs="Courier New"/>
+          <w:color w:val="538135" w:themeColor="accent6" w:themeShade="BF"/>
+          <w:sz w:val="24"/>
+          <w:szCs w:val="24"/>
+        </w:rPr>
+        <w:t>"\t"</w:t>
+      </w:r>
+      <w:r>
+        <w:rPr>
+          <w:rFonts w:ascii="Courier New" w:hAnsi="Courier New" w:cs="Courier New"/>
+          <w:sz w:val="24"/>
+          <w:szCs w:val="24"/>
+        </w:rPr>
+        <w:t xml:space="preserve">, </w:t>
       </w:r>
       <w:proofErr w:type="spellStart"/>
       <w:r>

</xml_diff>

<commit_message>
Farbe für Befehle geändert
</commit_message>
<xml_diff>
--- a/SW/10_Funktionen_konstruieren/Meine_Aufgabe.docx
+++ b/SW/10_Funktionen_konstruieren/Meine_Aufgabe.docx
@@ -125,7 +125,7 @@
       <w:r>
         <w:rPr>
           <w:rFonts w:ascii="Courier New" w:hAnsi="Courier New" w:cs="Courier New"/>
-          <w:color w:val="FF9900"/>
+          <w:color w:val="DA8200"/>
           <w:sz w:val="24"/>
           <w:szCs w:val="24"/>
         </w:rPr>
@@ -445,10 +445,273 @@
       <w:r>
         <w:rPr>
           <w:rFonts w:ascii="Courier New" w:hAnsi="Courier New" w:cs="Courier New"/>
+          <w:color w:val="DA8200"/>
+          <w:sz w:val="24"/>
+          <w:szCs w:val="24"/>
+        </w:rPr>
+        <w:t>for</w:t>
+      </w:r>
+      <w:proofErr w:type="spellEnd"/>
+      <w:r>
+        <w:rPr>
+          <w:rFonts w:ascii="Courier New" w:hAnsi="Courier New" w:cs="Courier New"/>
           <w:color w:val="FFC000"/>
           <w:sz w:val="24"/>
           <w:szCs w:val="24"/>
         </w:rPr>
+        <w:t xml:space="preserve"> </w:t>
+      </w:r>
+      <w:r>
+        <w:rPr>
+          <w:rFonts w:ascii="Courier New" w:hAnsi="Courier New" w:cs="Courier New"/>
+          <w:sz w:val="24"/>
+          <w:szCs w:val="24"/>
+          <w:highlight w:val="yellow"/>
+        </w:rPr>
+        <w:t>x</w:t>
+      </w:r>
+      <w:r>
+        <w:rPr>
+          <w:rFonts w:ascii="Courier New" w:hAnsi="Courier New" w:cs="Courier New"/>
+          <w:sz w:val="24"/>
+          <w:szCs w:val="24"/>
+        </w:rPr>
+        <w:t xml:space="preserve"> </w:t>
+      </w:r>
+      <w:r>
+        <w:rPr>
+          <w:rFonts w:ascii="Courier New" w:hAnsi="Courier New" w:cs="Courier New"/>
+          <w:color w:val="DA8200"/>
+          <w:sz w:val="24"/>
+          <w:szCs w:val="24"/>
+        </w:rPr>
+        <w:t>in</w:t>
+      </w:r>
+      <w:r>
+        <w:rPr>
+          <w:rFonts w:ascii="Courier New" w:hAnsi="Courier New" w:cs="Courier New"/>
+          <w:color w:val="FFC000"/>
+          <w:sz w:val="24"/>
+          <w:szCs w:val="24"/>
+        </w:rPr>
+        <w:t xml:space="preserve"> </w:t>
+      </w:r>
+      <w:proofErr w:type="spellStart"/>
+      <w:r>
+        <w:rPr>
+          <w:rFonts w:ascii="Courier New" w:hAnsi="Courier New" w:cs="Courier New"/>
+          <w:sz w:val="24"/>
+          <w:szCs w:val="24"/>
+          <w:highlight w:val="yellow"/>
+        </w:rPr>
+        <w:t>meine_input_liste</w:t>
+      </w:r>
+      <w:proofErr w:type="spellEnd"/>
+      <w:r>
+        <w:rPr>
+          <w:rFonts w:ascii="Courier New" w:hAnsi="Courier New" w:cs="Courier New"/>
+          <w:sz w:val="24"/>
+          <w:szCs w:val="24"/>
+          <w:highlight w:val="yellow"/>
+        </w:rPr>
+        <w:t>:</w:t>
+      </w:r>
+      <w:r>
+        <w:rPr>
+          <w:rFonts w:ascii="Courier New" w:hAnsi="Courier New" w:cs="Courier New"/>
+          <w:sz w:val="24"/>
+          <w:szCs w:val="24"/>
+        </w:rPr>
+        <w:t xml:space="preserve"> </w:t>
+      </w:r>
+    </w:p>
+    <w:p>
+      <w:pPr>
+        <w:spacing w:after="0"/>
+        <w:rPr>
+          <w:rFonts w:ascii="Courier New" w:hAnsi="Courier New" w:cs="Courier New"/>
+          <w:sz w:val="24"/>
+          <w:szCs w:val="24"/>
+        </w:rPr>
+      </w:pPr>
+      <w:r>
+        <w:rPr>
+          <w:rFonts w:ascii="Courier New" w:hAnsi="Courier New" w:cs="Courier New"/>
+          <w:sz w:val="24"/>
+          <w:szCs w:val="24"/>
+        </w:rPr>
+        <w:t xml:space="preserve">    </w:t>
+      </w:r>
+      <w:proofErr w:type="spellStart"/>
+      <w:r>
+        <w:rPr>
+          <w:rFonts w:ascii="Courier New" w:hAnsi="Courier New" w:cs="Courier New"/>
+          <w:sz w:val="24"/>
+          <w:szCs w:val="24"/>
+          <w:highlight w:val="green"/>
+        </w:rPr>
+        <w:t>meine_output_</w:t>
+      </w:r>
+      <w:proofErr w:type="gramStart"/>
+      <w:r>
+        <w:rPr>
+          <w:rFonts w:ascii="Courier New" w:hAnsi="Courier New" w:cs="Courier New"/>
+          <w:sz w:val="24"/>
+          <w:szCs w:val="24"/>
+          <w:highlight w:val="green"/>
+        </w:rPr>
+        <w:t>liste</w:t>
+      </w:r>
+      <w:r>
+        <w:rPr>
+          <w:rFonts w:ascii="Courier New" w:hAnsi="Courier New" w:cs="Courier New"/>
+          <w:sz w:val="24"/>
+          <w:szCs w:val="24"/>
+        </w:rPr>
+        <w:t>.append</w:t>
+      </w:r>
+      <w:proofErr w:type="spellEnd"/>
+      <w:proofErr w:type="gramEnd"/>
+      <w:r>
+        <w:rPr>
+          <w:rFonts w:ascii="Courier New" w:hAnsi="Courier New" w:cs="Courier New"/>
+          <w:sz w:val="24"/>
+          <w:szCs w:val="24"/>
+        </w:rPr>
+        <w:t>(</w:t>
+      </w:r>
+      <w:proofErr w:type="spellStart"/>
+      <w:r>
+        <w:rPr>
+          <w:rFonts w:ascii="Courier New" w:hAnsi="Courier New" w:cs="Courier New"/>
+          <w:sz w:val="24"/>
+          <w:szCs w:val="24"/>
+          <w:highlight w:val="cyan"/>
+        </w:rPr>
+        <w:t>meine_funktion</w:t>
+      </w:r>
+      <w:proofErr w:type="spellEnd"/>
+      <w:r>
+        <w:rPr>
+          <w:rFonts w:ascii="Courier New" w:hAnsi="Courier New" w:cs="Courier New"/>
+          <w:sz w:val="24"/>
+          <w:szCs w:val="24"/>
+        </w:rPr>
+        <w:t>(</w:t>
+      </w:r>
+      <w:r>
+        <w:rPr>
+          <w:rFonts w:ascii="Courier New" w:hAnsi="Courier New" w:cs="Courier New"/>
+          <w:sz w:val="24"/>
+          <w:szCs w:val="24"/>
+          <w:highlight w:val="yellow"/>
+        </w:rPr>
+        <w:t>x</w:t>
+      </w:r>
+      <w:r>
+        <w:rPr>
+          <w:rFonts w:ascii="Courier New" w:hAnsi="Courier New" w:cs="Courier New"/>
+          <w:sz w:val="24"/>
+          <w:szCs w:val="24"/>
+        </w:rPr>
+        <w:t>))</w:t>
+      </w:r>
+    </w:p>
+    <w:p>
+      <w:pPr>
+        <w:spacing w:after="0"/>
+        <w:rPr>
+          <w:rFonts w:ascii="Courier New" w:hAnsi="Courier New" w:cs="Courier New"/>
+          <w:sz w:val="24"/>
+          <w:szCs w:val="24"/>
+        </w:rPr>
+      </w:pPr>
+    </w:p>
+    <w:p>
+      <w:pPr>
+        <w:spacing w:after="0"/>
+        <w:rPr>
+          <w:rFonts w:ascii="Courier New" w:hAnsi="Courier New" w:cs="Courier New"/>
+          <w:color w:val="C00000"/>
+          <w:sz w:val="24"/>
+          <w:szCs w:val="24"/>
+        </w:rPr>
+      </w:pPr>
+      <w:r>
+        <w:rPr>
+          <w:rFonts w:ascii="Courier New" w:hAnsi="Courier New" w:cs="Courier New"/>
+          <w:color w:val="C00000"/>
+          <w:sz w:val="24"/>
+          <w:szCs w:val="24"/>
+        </w:rPr>
+        <w:t># Ergebnisse drucken</w:t>
+      </w:r>
+    </w:p>
+    <w:p>
+      <w:pPr>
+        <w:spacing w:after="0"/>
+        <w:rPr>
+          <w:rFonts w:ascii="Courier New" w:hAnsi="Courier New" w:cs="Courier New"/>
+          <w:sz w:val="24"/>
+          <w:szCs w:val="24"/>
+        </w:rPr>
+      </w:pPr>
+      <w:proofErr w:type="spellStart"/>
+      <w:proofErr w:type="gramStart"/>
+      <w:r>
+        <w:rPr>
+          <w:rFonts w:ascii="Courier New" w:hAnsi="Courier New" w:cs="Courier New"/>
+          <w:color w:val="DA8200"/>
+          <w:sz w:val="24"/>
+          <w:szCs w:val="24"/>
+        </w:rPr>
+        <w:t>print</w:t>
+      </w:r>
+      <w:proofErr w:type="spellEnd"/>
+      <w:r>
+        <w:rPr>
+          <w:rFonts w:ascii="Courier New" w:hAnsi="Courier New" w:cs="Courier New"/>
+          <w:sz w:val="24"/>
+          <w:szCs w:val="24"/>
+        </w:rPr>
+        <w:t>(</w:t>
+      </w:r>
+      <w:proofErr w:type="gramEnd"/>
+      <w:r>
+        <w:rPr>
+          <w:rFonts w:ascii="Courier New" w:hAnsi="Courier New" w:cs="Courier New"/>
+          <w:color w:val="538135" w:themeColor="accent6" w:themeShade="BF"/>
+          <w:sz w:val="24"/>
+          <w:szCs w:val="24"/>
+        </w:rPr>
+        <w:t>"Meine Überschrift"</w:t>
+      </w:r>
+      <w:r>
+        <w:rPr>
+          <w:rFonts w:ascii="Courier New" w:hAnsi="Courier New" w:cs="Courier New"/>
+          <w:sz w:val="24"/>
+          <w:szCs w:val="24"/>
+        </w:rPr>
+        <w:t xml:space="preserve">) </w:t>
+      </w:r>
+    </w:p>
+    <w:p>
+      <w:pPr>
+        <w:spacing w:after="0"/>
+        <w:rPr>
+          <w:rFonts w:ascii="Courier New" w:hAnsi="Courier New" w:cs="Courier New"/>
+          <w:sz w:val="24"/>
+          <w:szCs w:val="24"/>
+        </w:rPr>
+      </w:pPr>
+      <w:proofErr w:type="spellStart"/>
+      <w:r>
+        <w:rPr>
+          <w:rFonts w:ascii="Courier New" w:hAnsi="Courier New" w:cs="Courier New"/>
+          <w:color w:val="DA8200"/>
+          <w:sz w:val="24"/>
+          <w:szCs w:val="24"/>
+        </w:rPr>
         <w:t>for</w:t>
       </w:r>
       <w:proofErr w:type="spellEnd"/>
@@ -466,35 +729,71 @@
           <w:rFonts w:ascii="Courier New" w:hAnsi="Courier New" w:cs="Courier New"/>
           <w:sz w:val="24"/>
           <w:szCs w:val="24"/>
+        </w:rPr>
+        <w:t xml:space="preserve">i </w:t>
+      </w:r>
+      <w:r>
+        <w:rPr>
+          <w:rFonts w:ascii="Courier New" w:hAnsi="Courier New" w:cs="Courier New"/>
+          <w:color w:val="DA8200"/>
+          <w:sz w:val="24"/>
+          <w:szCs w:val="24"/>
+        </w:rPr>
+        <w:t>in</w:t>
+      </w:r>
+      <w:r>
+        <w:rPr>
+          <w:rFonts w:ascii="Courier New" w:hAnsi="Courier New" w:cs="Courier New"/>
+          <w:color w:val="FFC000"/>
+          <w:sz w:val="24"/>
+          <w:szCs w:val="24"/>
+        </w:rPr>
+        <w:t xml:space="preserve"> </w:t>
+      </w:r>
+      <w:proofErr w:type="spellStart"/>
+      <w:r>
+        <w:rPr>
+          <w:rFonts w:ascii="Courier New" w:hAnsi="Courier New" w:cs="Courier New"/>
+          <w:sz w:val="24"/>
+          <w:szCs w:val="24"/>
+        </w:rPr>
+        <w:t>range</w:t>
+      </w:r>
+      <w:proofErr w:type="spellEnd"/>
+      <w:r>
+        <w:rPr>
+          <w:rFonts w:ascii="Courier New" w:hAnsi="Courier New" w:cs="Courier New"/>
+          <w:sz w:val="24"/>
+          <w:szCs w:val="24"/>
+        </w:rPr>
+        <w:t>(</w:t>
+      </w:r>
+      <w:proofErr w:type="spellStart"/>
+      <w:r>
+        <w:rPr>
+          <w:rFonts w:ascii="Courier New" w:hAnsi="Courier New" w:cs="Courier New"/>
+          <w:sz w:val="24"/>
+          <w:szCs w:val="24"/>
+        </w:rPr>
+        <w:t>len</w:t>
+      </w:r>
+      <w:proofErr w:type="spellEnd"/>
+      <w:r>
+        <w:rPr>
+          <w:rFonts w:ascii="Courier New" w:hAnsi="Courier New" w:cs="Courier New"/>
+          <w:sz w:val="24"/>
+          <w:szCs w:val="24"/>
+        </w:rPr>
+        <w:t>(</w:t>
+      </w:r>
+      <w:proofErr w:type="spellStart"/>
+      <w:r>
+        <w:rPr>
+          <w:rFonts w:ascii="Courier New" w:hAnsi="Courier New" w:cs="Courier New"/>
+          <w:sz w:val="24"/>
+          <w:szCs w:val="24"/>
           <w:highlight w:val="yellow"/>
         </w:rPr>
-        <w:t>x</w:t>
-      </w:r>
-      <w:r>
-        <w:rPr>
-          <w:rFonts w:ascii="Courier New" w:hAnsi="Courier New" w:cs="Courier New"/>
-          <w:sz w:val="24"/>
-          <w:szCs w:val="24"/>
-        </w:rPr>
-        <w:t xml:space="preserve"> </w:t>
-      </w:r>
-      <w:r>
-        <w:rPr>
-          <w:rFonts w:ascii="Courier New" w:hAnsi="Courier New" w:cs="Courier New"/>
-          <w:color w:val="FFC000"/>
-          <w:sz w:val="24"/>
-          <w:szCs w:val="24"/>
-        </w:rPr>
-        <w:t xml:space="preserve">in </w:t>
-      </w:r>
-      <w:proofErr w:type="spellStart"/>
-      <w:r>
-        <w:rPr>
-          <w:rFonts w:ascii="Courier New" w:hAnsi="Courier New" w:cs="Courier New"/>
-          <w:sz w:val="24"/>
-          <w:szCs w:val="24"/>
-          <w:highlight w:val="yellow"/>
-        </w:rPr>
         <w:t>meine_input_liste</w:t>
       </w:r>
       <w:proofErr w:type="spellEnd"/>
@@ -503,17 +802,8 @@
           <w:rFonts w:ascii="Courier New" w:hAnsi="Courier New" w:cs="Courier New"/>
           <w:sz w:val="24"/>
           <w:szCs w:val="24"/>
-          <w:highlight w:val="yellow"/>
-        </w:rPr>
-        <w:t>:</w:t>
-      </w:r>
-      <w:r>
-        <w:rPr>
-          <w:rFonts w:ascii="Courier New" w:hAnsi="Courier New" w:cs="Courier New"/>
-          <w:sz w:val="24"/>
-          <w:szCs w:val="24"/>
-        </w:rPr>
-        <w:t xml:space="preserve"> </w:t>
+        </w:rPr>
+        <w:t>)):</w:t>
       </w:r>
     </w:p>
     <w:p>
@@ -537,279 +827,7 @@
       <w:r>
         <w:rPr>
           <w:rFonts w:ascii="Courier New" w:hAnsi="Courier New" w:cs="Courier New"/>
-          <w:sz w:val="24"/>
-          <w:szCs w:val="24"/>
-          <w:highlight w:val="green"/>
-        </w:rPr>
-        <w:t>meine_output_</w:t>
-      </w:r>
-      <w:proofErr w:type="gramStart"/>
-      <w:r>
-        <w:rPr>
-          <w:rFonts w:ascii="Courier New" w:hAnsi="Courier New" w:cs="Courier New"/>
-          <w:sz w:val="24"/>
-          <w:szCs w:val="24"/>
-          <w:highlight w:val="green"/>
-        </w:rPr>
-        <w:t>liste</w:t>
-      </w:r>
-      <w:r>
-        <w:rPr>
-          <w:rFonts w:ascii="Courier New" w:hAnsi="Courier New" w:cs="Courier New"/>
-          <w:sz w:val="24"/>
-          <w:szCs w:val="24"/>
-        </w:rPr>
-        <w:t>.append</w:t>
-      </w:r>
-      <w:proofErr w:type="spellEnd"/>
-      <w:proofErr w:type="gramEnd"/>
-      <w:r>
-        <w:rPr>
-          <w:rFonts w:ascii="Courier New" w:hAnsi="Courier New" w:cs="Courier New"/>
-          <w:sz w:val="24"/>
-          <w:szCs w:val="24"/>
-        </w:rPr>
-        <w:t>(</w:t>
-      </w:r>
-      <w:proofErr w:type="spellStart"/>
-      <w:r>
-        <w:rPr>
-          <w:rFonts w:ascii="Courier New" w:hAnsi="Courier New" w:cs="Courier New"/>
-          <w:sz w:val="24"/>
-          <w:szCs w:val="24"/>
-          <w:highlight w:val="cyan"/>
-        </w:rPr>
-        <w:t>meine_funktion</w:t>
-      </w:r>
-      <w:proofErr w:type="spellEnd"/>
-      <w:r>
-        <w:rPr>
-          <w:rFonts w:ascii="Courier New" w:hAnsi="Courier New" w:cs="Courier New"/>
-          <w:sz w:val="24"/>
-          <w:szCs w:val="24"/>
-        </w:rPr>
-        <w:t>(</w:t>
-      </w:r>
-      <w:r>
-        <w:rPr>
-          <w:rFonts w:ascii="Courier New" w:hAnsi="Courier New" w:cs="Courier New"/>
-          <w:sz w:val="24"/>
-          <w:szCs w:val="24"/>
-          <w:highlight w:val="yellow"/>
-        </w:rPr>
-        <w:t>x</w:t>
-      </w:r>
-      <w:r>
-        <w:rPr>
-          <w:rFonts w:ascii="Courier New" w:hAnsi="Courier New" w:cs="Courier New"/>
-          <w:sz w:val="24"/>
-          <w:szCs w:val="24"/>
-        </w:rPr>
-        <w:t>))</w:t>
-      </w:r>
-    </w:p>
-    <w:p>
-      <w:pPr>
-        <w:spacing w:after="0"/>
-        <w:rPr>
-          <w:rFonts w:ascii="Courier New" w:hAnsi="Courier New" w:cs="Courier New"/>
-          <w:sz w:val="24"/>
-          <w:szCs w:val="24"/>
-        </w:rPr>
-      </w:pPr>
-    </w:p>
-    <w:p>
-      <w:pPr>
-        <w:spacing w:after="0"/>
-        <w:rPr>
-          <w:rFonts w:ascii="Courier New" w:hAnsi="Courier New" w:cs="Courier New"/>
-          <w:color w:val="C00000"/>
-          <w:sz w:val="24"/>
-          <w:szCs w:val="24"/>
-        </w:rPr>
-      </w:pPr>
-      <w:r>
-        <w:rPr>
-          <w:rFonts w:ascii="Courier New" w:hAnsi="Courier New" w:cs="Courier New"/>
-          <w:color w:val="C00000"/>
-          <w:sz w:val="24"/>
-          <w:szCs w:val="24"/>
-        </w:rPr>
-        <w:t># Ergebnisse drucken</w:t>
-      </w:r>
-    </w:p>
-    <w:p>
-      <w:pPr>
-        <w:spacing w:after="0"/>
-        <w:rPr>
-          <w:rFonts w:ascii="Courier New" w:hAnsi="Courier New" w:cs="Courier New"/>
-          <w:sz w:val="24"/>
-          <w:szCs w:val="24"/>
-        </w:rPr>
-      </w:pPr>
-      <w:proofErr w:type="spellStart"/>
-      <w:proofErr w:type="gramStart"/>
-      <w:r>
-        <w:rPr>
-          <w:rFonts w:ascii="Courier New" w:hAnsi="Courier New" w:cs="Courier New"/>
-          <w:color w:val="FFC000"/>
-          <w:sz w:val="24"/>
-          <w:szCs w:val="24"/>
-        </w:rPr>
-        <w:t>print</w:t>
-      </w:r>
-      <w:proofErr w:type="spellEnd"/>
-      <w:r>
-        <w:rPr>
-          <w:rFonts w:ascii="Courier New" w:hAnsi="Courier New" w:cs="Courier New"/>
-          <w:sz w:val="24"/>
-          <w:szCs w:val="24"/>
-        </w:rPr>
-        <w:t>(</w:t>
-      </w:r>
-      <w:proofErr w:type="gramEnd"/>
-      <w:r>
-        <w:rPr>
-          <w:rFonts w:ascii="Courier New" w:hAnsi="Courier New" w:cs="Courier New"/>
-          <w:color w:val="538135" w:themeColor="accent6" w:themeShade="BF"/>
-          <w:sz w:val="24"/>
-          <w:szCs w:val="24"/>
-        </w:rPr>
-        <w:t>"Meine Überschrift"</w:t>
-      </w:r>
-      <w:r>
-        <w:rPr>
-          <w:rFonts w:ascii="Courier New" w:hAnsi="Courier New" w:cs="Courier New"/>
-          <w:sz w:val="24"/>
-          <w:szCs w:val="24"/>
-        </w:rPr>
-        <w:t xml:space="preserve">) </w:t>
-      </w:r>
-    </w:p>
-    <w:p>
-      <w:pPr>
-        <w:spacing w:after="0"/>
-        <w:rPr>
-          <w:rFonts w:ascii="Courier New" w:hAnsi="Courier New" w:cs="Courier New"/>
-          <w:sz w:val="24"/>
-          <w:szCs w:val="24"/>
-        </w:rPr>
-      </w:pPr>
-      <w:proofErr w:type="spellStart"/>
-      <w:r>
-        <w:rPr>
-          <w:rFonts w:ascii="Courier New" w:hAnsi="Courier New" w:cs="Courier New"/>
-          <w:color w:val="FFC000"/>
-          <w:sz w:val="24"/>
-          <w:szCs w:val="24"/>
-        </w:rPr>
-        <w:t>for</w:t>
-      </w:r>
-      <w:proofErr w:type="spellEnd"/>
-      <w:r>
-        <w:rPr>
-          <w:rFonts w:ascii="Courier New" w:hAnsi="Courier New" w:cs="Courier New"/>
-          <w:color w:val="FFC000"/>
-          <w:sz w:val="24"/>
-          <w:szCs w:val="24"/>
-        </w:rPr>
-        <w:t xml:space="preserve"> </w:t>
-      </w:r>
-      <w:r>
-        <w:rPr>
-          <w:rFonts w:ascii="Courier New" w:hAnsi="Courier New" w:cs="Courier New"/>
-          <w:sz w:val="24"/>
-          <w:szCs w:val="24"/>
-        </w:rPr>
-        <w:t xml:space="preserve">i </w:t>
-      </w:r>
-      <w:r>
-        <w:rPr>
-          <w:rFonts w:ascii="Courier New" w:hAnsi="Courier New" w:cs="Courier New"/>
-          <w:color w:val="FFC000"/>
-          <w:sz w:val="24"/>
-          <w:szCs w:val="24"/>
-        </w:rPr>
-        <w:t xml:space="preserve">in </w:t>
-      </w:r>
-      <w:proofErr w:type="spellStart"/>
-      <w:r>
-        <w:rPr>
-          <w:rFonts w:ascii="Courier New" w:hAnsi="Courier New" w:cs="Courier New"/>
-          <w:sz w:val="24"/>
-          <w:szCs w:val="24"/>
-        </w:rPr>
-        <w:t>range</w:t>
-      </w:r>
-      <w:proofErr w:type="spellEnd"/>
-      <w:r>
-        <w:rPr>
-          <w:rFonts w:ascii="Courier New" w:hAnsi="Courier New" w:cs="Courier New"/>
-          <w:sz w:val="24"/>
-          <w:szCs w:val="24"/>
-        </w:rPr>
-        <w:t>(</w:t>
-      </w:r>
-      <w:proofErr w:type="spellStart"/>
-      <w:r>
-        <w:rPr>
-          <w:rFonts w:ascii="Courier New" w:hAnsi="Courier New" w:cs="Courier New"/>
-          <w:sz w:val="24"/>
-          <w:szCs w:val="24"/>
-        </w:rPr>
-        <w:t>len</w:t>
-      </w:r>
-      <w:proofErr w:type="spellEnd"/>
-      <w:r>
-        <w:rPr>
-          <w:rFonts w:ascii="Courier New" w:hAnsi="Courier New" w:cs="Courier New"/>
-          <w:sz w:val="24"/>
-          <w:szCs w:val="24"/>
-        </w:rPr>
-        <w:t>(</w:t>
-      </w:r>
-      <w:proofErr w:type="spellStart"/>
-      <w:r>
-        <w:rPr>
-          <w:rFonts w:ascii="Courier New" w:hAnsi="Courier New" w:cs="Courier New"/>
-          <w:sz w:val="24"/>
-          <w:szCs w:val="24"/>
-          <w:highlight w:val="yellow"/>
-        </w:rPr>
-        <w:t>meine_input_liste</w:t>
-      </w:r>
-      <w:proofErr w:type="spellEnd"/>
-      <w:r>
-        <w:rPr>
-          <w:rFonts w:ascii="Courier New" w:hAnsi="Courier New" w:cs="Courier New"/>
-          <w:sz w:val="24"/>
-          <w:szCs w:val="24"/>
-        </w:rPr>
-        <w:t>)):</w:t>
-      </w:r>
-    </w:p>
-    <w:p>
-      <w:pPr>
-        <w:spacing w:after="0"/>
-        <w:rPr>
-          <w:rFonts w:ascii="Courier New" w:hAnsi="Courier New" w:cs="Courier New"/>
-          <w:sz w:val="24"/>
-          <w:szCs w:val="24"/>
-        </w:rPr>
-      </w:pPr>
-      <w:r>
-        <w:rPr>
-          <w:rFonts w:ascii="Courier New" w:hAnsi="Courier New" w:cs="Courier New"/>
-          <w:sz w:val="24"/>
-          <w:szCs w:val="24"/>
-        </w:rPr>
-        <w:t xml:space="preserve">    </w:t>
-      </w:r>
-      <w:proofErr w:type="spellStart"/>
-      <w:r>
-        <w:rPr>
-          <w:rFonts w:ascii="Courier New" w:hAnsi="Courier New" w:cs="Courier New"/>
-          <w:color w:val="FFC000"/>
+          <w:color w:val="DA8200"/>
           <w:sz w:val="24"/>
           <w:szCs w:val="24"/>
         </w:rPr>

</xml_diff>